<commit_message>
minor updates businnes and networks
</commit_message>
<xml_diff>
--- a/Empresas/Tema 3/Empresas Tema 3.docx
+++ b/Empresas/Tema 3/Empresas Tema 3.docx
@@ -243,6 +243,7 @@
         </w:numPr>
         <w:jc w:val="both"/>
       </w:pPr>
+      <w:proofErr w:type="spellStart"/>
       <w:r>
         <w:rPr>
           <w:b/>
@@ -250,6 +251,7 @@
         </w:rPr>
         <w:t>Brainstorming</w:t>
       </w:r>
+      <w:proofErr w:type="spellEnd"/>
       <w:r>
         <w:t xml:space="preserve"> (lluvia de ideas)</w:t>
       </w:r>
@@ -2068,7 +2070,23 @@
           <w:b/>
           <w:bCs/>
         </w:rPr>
-        <w:t>La pseudocompra o cliente fantasma:</w:t>
+        <w:t xml:space="preserve">La </w:t>
+      </w:r>
+      <w:proofErr w:type="spellStart"/>
+      <w:r>
+        <w:rPr>
+          <w:b/>
+          <w:bCs/>
+        </w:rPr>
+        <w:t>pseudocompra</w:t>
+      </w:r>
+      <w:proofErr w:type="spellEnd"/>
+      <w:r>
+        <w:rPr>
+          <w:b/>
+          <w:bCs/>
+        </w:rPr>
+        <w:t xml:space="preserve"> o cliente fantasma:</w:t>
       </w:r>
       <w:r>
         <w:t xml:space="preserve"> </w:t>
@@ -2145,7 +2163,13 @@
         <w:t>producto es nuevo</w:t>
       </w:r>
       <w:r>
-        <w:t>: estudiar hasta que punto el</w:t>
+        <w:t xml:space="preserve">: estudiar hasta </w:t>
+      </w:r>
+      <w:r>
+        <w:t>qué</w:t>
+      </w:r>
+      <w:r>
+        <w:t xml:space="preserve"> punto el</w:t>
       </w:r>
       <w:r>
         <w:rPr>

</xml_diff>